<commit_message>
Bias Variance, Cross_validation, Performance metrics
</commit_message>
<xml_diff>
--- a/decision_trees/decision_tree.docx
+++ b/decision_trees/decision_tree.docx
@@ -153,6 +153,7 @@
       <w:r>
         <w:rPr>
           <w:rFonts w:ascii="Bahnschrift" w:hAnsi="Bahnschrift"/>
+          <w:noProof/>
           <w:sz w:val="24"/>
           <w:szCs w:val="24"/>
         </w:rPr>
@@ -227,6 +228,7 @@
       <w:r>
         <w:rPr>
           <w:rFonts w:ascii="Bahnschrift" w:hAnsi="Bahnschrift"/>
+          <w:noProof/>
           <w:sz w:val="24"/>
           <w:szCs w:val="24"/>
         </w:rPr>
@@ -301,6 +303,7 @@
       <w:r>
         <w:rPr>
           <w:rFonts w:ascii="Bahnschrift" w:hAnsi="Bahnschrift"/>
+          <w:noProof/>
           <w:sz w:val="24"/>
           <w:szCs w:val="24"/>
         </w:rPr>
@@ -397,6 +400,7 @@
       <w:r>
         <w:rPr>
           <w:rFonts w:ascii="Bahnschrift" w:hAnsi="Bahnschrift"/>
+          <w:noProof/>
           <w:sz w:val="24"/>
           <w:szCs w:val="24"/>
         </w:rPr>
@@ -451,7 +455,25 @@
           <w:sz w:val="24"/>
           <w:szCs w:val="24"/>
         </w:rPr>
-        <w:t xml:space="preserve">We have a data like this an we have to make a decision tree. So, what can we do here. </w:t>
+        <w:t xml:space="preserve">We have a data like this </w:t>
+      </w:r>
+      <w:proofErr w:type="spellStart"/>
+      <w:r>
+        <w:rPr>
+          <w:rFonts w:ascii="Bahnschrift" w:hAnsi="Bahnschrift"/>
+          <w:sz w:val="24"/>
+          <w:szCs w:val="24"/>
+        </w:rPr>
+        <w:t>an</w:t>
+      </w:r>
+      <w:proofErr w:type="spellEnd"/>
+      <w:r>
+        <w:rPr>
+          <w:rFonts w:ascii="Bahnschrift" w:hAnsi="Bahnschrift"/>
+          <w:sz w:val="24"/>
+          <w:szCs w:val="24"/>
+        </w:rPr>
+        <w:t xml:space="preserve"> we have to make a decision tree. So, what can we do here. </w:t>
       </w:r>
     </w:p>
     <w:p>
@@ -488,6 +510,7 @@
       <w:r>
         <w:rPr>
           <w:rFonts w:ascii="Bahnschrift" w:hAnsi="Bahnschrift"/>
+          <w:noProof/>
           <w:sz w:val="24"/>
           <w:szCs w:val="24"/>
         </w:rPr>
@@ -562,6 +585,7 @@
       <w:r>
         <w:rPr>
           <w:rFonts w:ascii="Bahnschrift" w:hAnsi="Bahnschrift"/>
+          <w:noProof/>
           <w:sz w:val="24"/>
           <w:szCs w:val="24"/>
         </w:rPr>
@@ -1107,55 +1131,7 @@
           <w:sz w:val="24"/>
           <w:szCs w:val="24"/>
         </w:rPr>
-        <w:t xml:space="preserve">(total data points on </w:t>
-      </w:r>
-      <w:r>
-        <w:rPr>
-          <w:rFonts w:ascii="Bahnschrift" w:hAnsi="Bahnschrift"/>
-          <w:sz w:val="24"/>
-          <w:szCs w:val="24"/>
-        </w:rPr>
-        <w:t>right</w:t>
-      </w:r>
-      <w:r>
-        <w:rPr>
-          <w:rFonts w:ascii="Bahnschrift" w:hAnsi="Bahnschrift"/>
-          <w:sz w:val="24"/>
-          <w:szCs w:val="24"/>
-        </w:rPr>
-        <w:t xml:space="preserve"> leaf/ Total data points in both leaves)</w:t>
-      </w:r>
-      <w:r>
-        <w:rPr>
-          <w:rFonts w:ascii="Bahnschrift" w:hAnsi="Bahnschrift"/>
-          <w:sz w:val="24"/>
-          <w:szCs w:val="24"/>
-        </w:rPr>
-        <w:t xml:space="preserve"> </w:t>
-      </w:r>
-      <w:r>
-        <w:rPr>
-          <w:rFonts w:ascii="Bahnschrift" w:hAnsi="Bahnschrift"/>
-          <w:sz w:val="24"/>
-          <w:szCs w:val="24"/>
-        </w:rPr>
-        <w:t xml:space="preserve">*Gini impurity of </w:t>
-      </w:r>
-      <w:r>
-        <w:rPr>
-          <w:rFonts w:ascii="Bahnschrift" w:hAnsi="Bahnschrift"/>
-          <w:sz w:val="24"/>
-          <w:szCs w:val="24"/>
-        </w:rPr>
-        <w:t>right</w:t>
-      </w:r>
-      <w:r>
-        <w:rPr>
-          <w:rFonts w:ascii="Bahnschrift" w:hAnsi="Bahnschrift"/>
-          <w:sz w:val="24"/>
-          <w:szCs w:val="24"/>
-        </w:rPr>
-        <w:t xml:space="preserve"> leaf</w:t>
+        <w:t>(total data points on right leaf/ Total data points in both leaves) *Gini impurity of right leaf</w:t>
       </w:r>
     </w:p>
     <w:p>
@@ -1306,6 +1282,7 @@
       <w:r>
         <w:rPr>
           <w:rFonts w:ascii="Bahnschrift" w:hAnsi="Bahnschrift"/>
+          <w:noProof/>
           <w:sz w:val="24"/>
           <w:szCs w:val="24"/>
         </w:rPr>
@@ -1376,8 +1353,36 @@
           <w:sz w:val="24"/>
           <w:szCs w:val="24"/>
         </w:rPr>
-        <w:t>Now we calculate gini impurity for each values</w:t>
-      </w:r>
+        <w:t xml:space="preserve">Now we calculate </w:t>
+      </w:r>
+      <w:proofErr w:type="spellStart"/>
+      <w:r>
+        <w:rPr>
+          <w:rFonts w:ascii="Bahnschrift" w:hAnsi="Bahnschrift"/>
+          <w:sz w:val="24"/>
+          <w:szCs w:val="24"/>
+        </w:rPr>
+        <w:t>gini</w:t>
+      </w:r>
+      <w:proofErr w:type="spellEnd"/>
+      <w:r>
+        <w:rPr>
+          <w:rFonts w:ascii="Bahnschrift" w:hAnsi="Bahnschrift"/>
+          <w:sz w:val="24"/>
+          <w:szCs w:val="24"/>
+        </w:rPr>
+        <w:t xml:space="preserve"> impurity for each </w:t>
+      </w:r>
+      <w:proofErr w:type="gramStart"/>
+      <w:r>
+        <w:rPr>
+          <w:rFonts w:ascii="Bahnschrift" w:hAnsi="Bahnschrift"/>
+          <w:sz w:val="24"/>
+          <w:szCs w:val="24"/>
+        </w:rPr>
+        <w:t>values</w:t>
+      </w:r>
+      <w:proofErr w:type="gramEnd"/>
     </w:p>
     <w:p>
       <w:pPr>
@@ -1397,7 +1402,43 @@
           <w:szCs w:val="24"/>
         </w:rPr>
         <w:lastRenderedPageBreak/>
-        <w:t>For eg, lets take first average data point 9.5,</w:t>
+        <w:t xml:space="preserve">For </w:t>
+      </w:r>
+      <w:proofErr w:type="spellStart"/>
+      <w:r>
+        <w:rPr>
+          <w:rFonts w:ascii="Bahnschrift" w:hAnsi="Bahnschrift"/>
+          <w:sz w:val="24"/>
+          <w:szCs w:val="24"/>
+        </w:rPr>
+        <w:t>eg</w:t>
+      </w:r>
+      <w:proofErr w:type="spellEnd"/>
+      <w:r>
+        <w:rPr>
+          <w:rFonts w:ascii="Bahnschrift" w:hAnsi="Bahnschrift"/>
+          <w:sz w:val="24"/>
+          <w:szCs w:val="24"/>
+        </w:rPr>
+        <w:t xml:space="preserve">, </w:t>
+      </w:r>
+      <w:proofErr w:type="spellStart"/>
+      <w:r>
+        <w:rPr>
+          <w:rFonts w:ascii="Bahnschrift" w:hAnsi="Bahnschrift"/>
+          <w:sz w:val="24"/>
+          <w:szCs w:val="24"/>
+        </w:rPr>
+        <w:t>lets</w:t>
+      </w:r>
+      <w:proofErr w:type="spellEnd"/>
+      <w:r>
+        <w:rPr>
+          <w:rFonts w:ascii="Bahnschrift" w:hAnsi="Bahnschrift"/>
+          <w:sz w:val="24"/>
+          <w:szCs w:val="24"/>
+        </w:rPr>
+        <w:t xml:space="preserve"> take first average data point 9.5,</w:t>
       </w:r>
     </w:p>
     <w:p>
@@ -1414,6 +1455,7 @@
       <w:r>
         <w:rPr>
           <w:rFonts w:ascii="Bahnschrift" w:hAnsi="Bahnschrift"/>
+          <w:noProof/>
           <w:sz w:val="24"/>
           <w:szCs w:val="24"/>
         </w:rPr>
@@ -1508,6 +1550,7 @@
       <w:r>
         <w:rPr>
           <w:rFonts w:ascii="Bahnschrift" w:hAnsi="Bahnschrift"/>
+          <w:noProof/>
           <w:sz w:val="24"/>
           <w:szCs w:val="24"/>
         </w:rPr>
@@ -1602,6 +1645,7 @@
       <w:r>
         <w:rPr>
           <w:rFonts w:ascii="Bahnschrift" w:hAnsi="Bahnschrift"/>
+          <w:noProof/>
           <w:sz w:val="24"/>
           <w:szCs w:val="24"/>
         </w:rPr>
@@ -1701,6 +1745,7 @@
       <w:r>
         <w:rPr>
           <w:rFonts w:ascii="Bahnschrift" w:hAnsi="Bahnschrift"/>
+          <w:noProof/>
           <w:sz w:val="24"/>
           <w:szCs w:val="24"/>
         </w:rPr>
@@ -1954,7 +1999,27 @@
           <w:sz w:val="24"/>
           <w:szCs w:val="24"/>
         </w:rPr>
-        <w:t>Suppose we have a node we cannot further split into and the impurity also is so less. But we have data to split on. In this case the tree acts as a automatic feature selector. By setting threshold and making simpler trees with less feature (important one) we can avoid overfitting.</w:t>
+        <w:t xml:space="preserve">Suppose we have a node we cannot further split into and the impurity also is so less. But we have data to split on. In this case the tree acts as </w:t>
+      </w:r>
+      <w:proofErr w:type="spellStart"/>
+      <w:proofErr w:type="gramStart"/>
+      <w:r>
+        <w:rPr>
+          <w:rFonts w:ascii="Bahnschrift" w:hAnsi="Bahnschrift"/>
+          <w:sz w:val="24"/>
+          <w:szCs w:val="24"/>
+        </w:rPr>
+        <w:t>a</w:t>
+      </w:r>
+      <w:proofErr w:type="spellEnd"/>
+      <w:proofErr w:type="gramEnd"/>
+      <w:r>
+        <w:rPr>
+          <w:rFonts w:ascii="Bahnschrift" w:hAnsi="Bahnschrift"/>
+          <w:sz w:val="24"/>
+          <w:szCs w:val="24"/>
+        </w:rPr>
+        <w:t xml:space="preserve"> automatic feature selector. By setting threshold and making simpler trees with less feature (important one) we can avoid overfitting.</w:t>
       </w:r>
     </w:p>
     <w:p>
@@ -2082,7 +2147,25 @@
           <w:sz w:val="24"/>
           <w:szCs w:val="24"/>
         </w:rPr>
-        <w:t>Use mean or median</w:t>
+        <w:t xml:space="preserve">Use </w:t>
+      </w:r>
+      <w:proofErr w:type="gramStart"/>
+      <w:r>
+        <w:rPr>
+          <w:rFonts w:ascii="Bahnschrift" w:hAnsi="Bahnschrift"/>
+          <w:sz w:val="24"/>
+          <w:szCs w:val="24"/>
+        </w:rPr>
+        <w:t>mean</w:t>
+      </w:r>
+      <w:proofErr w:type="gramEnd"/>
+      <w:r>
+        <w:rPr>
+          <w:rFonts w:ascii="Bahnschrift" w:hAnsi="Bahnschrift"/>
+          <w:sz w:val="24"/>
+          <w:szCs w:val="24"/>
+        </w:rPr>
+        <w:t xml:space="preserve"> or median</w:t>
       </w:r>
     </w:p>
     <w:p>
@@ -2124,42 +2207,905 @@
           <w:szCs w:val="24"/>
         </w:rPr>
       </w:pPr>
-    </w:p>
-    <w:p>
-      <w:pPr>
-        <w:rPr>
-          <w:rFonts w:ascii="Bahnschrift" w:hAnsi="Bahnschrift"/>
-          <w:sz w:val="24"/>
-          <w:szCs w:val="24"/>
-        </w:rPr>
-      </w:pPr>
-    </w:p>
-    <w:p>
-      <w:pPr>
-        <w:rPr>
-          <w:rFonts w:ascii="Bahnschrift" w:hAnsi="Bahnschrift"/>
-          <w:sz w:val="24"/>
-          <w:szCs w:val="24"/>
-        </w:rPr>
-      </w:pPr>
-    </w:p>
-    <w:p>
-      <w:pPr>
-        <w:rPr>
-          <w:rFonts w:ascii="Bahnschrift" w:hAnsi="Bahnschrift"/>
-          <w:sz w:val="24"/>
-          <w:szCs w:val="24"/>
-        </w:rPr>
-      </w:pPr>
-    </w:p>
-    <w:p>
-      <w:pPr>
-        <w:rPr>
-          <w:rFonts w:ascii="Bahnschrift" w:hAnsi="Bahnschrift"/>
-          <w:sz w:val="24"/>
-          <w:szCs w:val="24"/>
-        </w:rPr>
-      </w:pPr>
+      <w:r>
+        <w:rPr>
+          <w:rFonts w:ascii="Bahnschrift" w:hAnsi="Bahnschrift"/>
+          <w:sz w:val="24"/>
+          <w:szCs w:val="24"/>
+        </w:rPr>
+        <w:t>Regression Trees</w:t>
+      </w:r>
+    </w:p>
+    <w:p>
+      <w:pPr>
+        <w:rPr>
+          <w:rFonts w:ascii="Bahnschrift" w:hAnsi="Bahnschrift"/>
+          <w:sz w:val="24"/>
+          <w:szCs w:val="24"/>
+        </w:rPr>
+      </w:pPr>
+      <w:r>
+        <w:rPr>
+          <w:rFonts w:ascii="Bahnschrift" w:hAnsi="Bahnschrift"/>
+          <w:sz w:val="24"/>
+          <w:szCs w:val="24"/>
+        </w:rPr>
+        <w:t>Regression tree is a type of decision tree which helps to predict numeric value. Also</w:t>
+      </w:r>
+      <w:r>
+        <w:rPr>
+          <w:rFonts w:ascii="Bahnschrift" w:hAnsi="Bahnschrift"/>
+          <w:sz w:val="24"/>
+          <w:szCs w:val="24"/>
+        </w:rPr>
+        <w:t>,</w:t>
+      </w:r>
+      <w:r>
+        <w:rPr>
+          <w:rFonts w:ascii="Bahnschrift" w:hAnsi="Bahnschrift"/>
+          <w:sz w:val="24"/>
+          <w:szCs w:val="24"/>
+        </w:rPr>
+        <w:t xml:space="preserve"> the leaves of a regression tree are numeric value.</w:t>
+      </w:r>
+    </w:p>
+    <w:p>
+      <w:pPr>
+        <w:rPr>
+          <w:rFonts w:ascii="Bahnschrift" w:hAnsi="Bahnschrift"/>
+          <w:sz w:val="24"/>
+          <w:szCs w:val="24"/>
+        </w:rPr>
+      </w:pPr>
+      <w:r>
+        <w:rPr>
+          <w:rFonts w:ascii="Bahnschrift" w:hAnsi="Bahnschrift"/>
+          <w:sz w:val="24"/>
+          <w:szCs w:val="24"/>
+        </w:rPr>
+        <w:t>Example:</w:t>
+      </w:r>
+    </w:p>
+    <w:p>
+      <w:pPr>
+        <w:rPr>
+          <w:rFonts w:ascii="Bahnschrift" w:hAnsi="Bahnschrift"/>
+          <w:sz w:val="24"/>
+          <w:szCs w:val="24"/>
+        </w:rPr>
+      </w:pPr>
+      <w:r>
+        <w:rPr>
+          <w:rFonts w:ascii="Bahnschrift" w:hAnsi="Bahnschrift"/>
+          <w:sz w:val="24"/>
+          <w:szCs w:val="24"/>
+        </w:rPr>
+        <w:t xml:space="preserve">Let’s take an example about effectiveness of drugs and dosages and we have an independent variable (dosage) and dependent variable effectiveness. </w:t>
+      </w:r>
+    </w:p>
+    <w:p>
+      <w:pPr>
+        <w:rPr>
+          <w:rFonts w:ascii="Bahnschrift" w:hAnsi="Bahnschrift"/>
+          <w:sz w:val="24"/>
+          <w:szCs w:val="24"/>
+        </w:rPr>
+      </w:pPr>
+      <w:r>
+        <w:rPr>
+          <w:rFonts w:ascii="Bahnschrift" w:hAnsi="Bahnschrift"/>
+          <w:sz w:val="24"/>
+          <w:szCs w:val="24"/>
+        </w:rPr>
+        <w:t>So, here we have only one independent variable so this goes to the root node.</w:t>
+      </w:r>
+    </w:p>
+    <w:p>
+      <w:pPr>
+        <w:rPr>
+          <w:rFonts w:ascii="Bahnschrift" w:hAnsi="Bahnschrift"/>
+          <w:sz w:val="24"/>
+          <w:szCs w:val="24"/>
+        </w:rPr>
+      </w:pPr>
+      <w:r>
+        <w:rPr>
+          <w:rFonts w:ascii="Bahnschrift" w:hAnsi="Bahnschrift"/>
+          <w:sz w:val="24"/>
+          <w:szCs w:val="24"/>
+        </w:rPr>
+        <w:t xml:space="preserve">For the best split we calculate the sum of square residuals per each threshold of dosage and then find the threshold in which </w:t>
+      </w:r>
+      <w:r>
+        <w:rPr>
+          <w:rFonts w:ascii="Bahnschrift" w:hAnsi="Bahnschrift"/>
+          <w:sz w:val="24"/>
+          <w:szCs w:val="24"/>
+        </w:rPr>
+        <w:t>gives the less sum of squared residuals and split based on that.</w:t>
+      </w:r>
+    </w:p>
+    <w:p>
+      <w:pPr>
+        <w:rPr>
+          <w:rFonts w:ascii="Bahnschrift" w:hAnsi="Bahnschrift"/>
+          <w:sz w:val="24"/>
+          <w:szCs w:val="24"/>
+        </w:rPr>
+      </w:pPr>
+      <w:r>
+        <w:rPr>
+          <w:rFonts w:ascii="Bahnschrift" w:hAnsi="Bahnschrift"/>
+          <w:sz w:val="24"/>
+          <w:szCs w:val="24"/>
+        </w:rPr>
+        <w:t>Now the branches can be also further split into more nodes by the same process with available data points per split and then we cannot further split we name it as a leaf node. But may result in overfitting condition also. So, to avoid we allow min samples per split criteria to avoid extending the trees more. Now the output will be given in the basis after doing min samples per node, the samples whatsoever in the leaf node, we will take average of them give as an output.</w:t>
+      </w:r>
+    </w:p>
+    <w:p>
+      <w:pPr>
+        <w:rPr>
+          <w:rFonts w:ascii="Bahnschrift" w:hAnsi="Bahnschrift"/>
+          <w:sz w:val="24"/>
+          <w:szCs w:val="24"/>
+        </w:rPr>
+      </w:pPr>
+    </w:p>
+    <w:p>
+      <w:pPr>
+        <w:rPr>
+          <w:rFonts w:ascii="Bahnschrift" w:hAnsi="Bahnschrift"/>
+          <w:sz w:val="24"/>
+          <w:szCs w:val="24"/>
+        </w:rPr>
+      </w:pPr>
+      <w:r>
+        <w:rPr>
+          <w:rFonts w:ascii="Bahnschrift" w:hAnsi="Bahnschrift"/>
+          <w:sz w:val="24"/>
+          <w:szCs w:val="24"/>
+        </w:rPr>
+        <w:t>Now let’s take a complex example</w:t>
+      </w:r>
+    </w:p>
+    <w:p>
+      <w:pPr>
+        <w:rPr>
+          <w:rFonts w:ascii="Bahnschrift" w:hAnsi="Bahnschrift"/>
+          <w:sz w:val="24"/>
+          <w:szCs w:val="24"/>
+        </w:rPr>
+      </w:pPr>
+      <w:r>
+        <w:rPr>
+          <w:rFonts w:ascii="Bahnschrift" w:hAnsi="Bahnschrift"/>
+          <w:sz w:val="24"/>
+          <w:szCs w:val="24"/>
+        </w:rPr>
+        <w:drawing>
+          <wp:inline distT="0" distB="0" distL="0" distR="0" wp14:anchorId="2E24FCDC" wp14:editId="31B479FD">
+            <wp:extent cx="2415540" cy="2645426"/>
+            <wp:effectExtent l="0" t="0" r="3810" b="2540"/>
+            <wp:docPr id="2053261011" name="Picture 1"/>
+            <wp:cNvGraphicFramePr>
+              <a:graphicFrameLocks xmlns:a="http://schemas.openxmlformats.org/drawingml/2006/main" noChangeAspect="1"/>
+            </wp:cNvGraphicFramePr>
+            <a:graphic xmlns:a="http://schemas.openxmlformats.org/drawingml/2006/main">
+              <a:graphicData uri="http://schemas.openxmlformats.org/drawingml/2006/picture">
+                <pic:pic xmlns:pic="http://schemas.openxmlformats.org/drawingml/2006/picture">
+                  <pic:nvPicPr>
+                    <pic:cNvPr id="2053261011" name=""/>
+                    <pic:cNvPicPr/>
+                  </pic:nvPicPr>
+                  <pic:blipFill>
+                    <a:blip r:embed="rId16"/>
+                    <a:stretch>
+                      <a:fillRect/>
+                    </a:stretch>
+                  </pic:blipFill>
+                  <pic:spPr>
+                    <a:xfrm>
+                      <a:off x="0" y="0"/>
+                      <a:ext cx="2420167" cy="2650493"/>
+                    </a:xfrm>
+                    <a:prstGeom prst="rect">
+                      <a:avLst/>
+                    </a:prstGeom>
+                  </pic:spPr>
+                </pic:pic>
+              </a:graphicData>
+            </a:graphic>
+          </wp:inline>
+        </w:drawing>
+      </w:r>
+    </w:p>
+    <w:p>
+      <w:pPr>
+        <w:rPr>
+          <w:rFonts w:ascii="Bahnschrift" w:hAnsi="Bahnschrift"/>
+          <w:sz w:val="24"/>
+          <w:szCs w:val="24"/>
+        </w:rPr>
+      </w:pPr>
+      <w:r>
+        <w:rPr>
+          <w:rFonts w:ascii="Bahnschrift" w:hAnsi="Bahnschrift"/>
+          <w:sz w:val="24"/>
+          <w:szCs w:val="24"/>
+        </w:rPr>
+        <w:lastRenderedPageBreak/>
+        <w:t>Here we have bunch of predictors. So, in this case we will try to find the sum of squared residuals per predictor against the dependent variable</w:t>
+      </w:r>
+    </w:p>
+    <w:p>
+      <w:pPr>
+        <w:rPr>
+          <w:rFonts w:ascii="Bahnschrift" w:hAnsi="Bahnschrift"/>
+          <w:sz w:val="24"/>
+          <w:szCs w:val="24"/>
+        </w:rPr>
+      </w:pPr>
+    </w:p>
+    <w:p>
+      <w:pPr>
+        <w:rPr>
+          <w:rFonts w:ascii="Bahnschrift" w:hAnsi="Bahnschrift"/>
+          <w:sz w:val="24"/>
+          <w:szCs w:val="24"/>
+        </w:rPr>
+      </w:pPr>
+      <w:r>
+        <w:rPr>
+          <w:rFonts w:ascii="Bahnschrift" w:hAnsi="Bahnschrift"/>
+          <w:sz w:val="24"/>
+          <w:szCs w:val="24"/>
+        </w:rPr>
+        <w:drawing>
+          <wp:inline distT="0" distB="0" distL="0" distR="0" wp14:anchorId="6A6C2080" wp14:editId="5BD72927">
+            <wp:extent cx="5731510" cy="2934335"/>
+            <wp:effectExtent l="0" t="0" r="2540" b="0"/>
+            <wp:docPr id="1092411590" name="Picture 1"/>
+            <wp:cNvGraphicFramePr>
+              <a:graphicFrameLocks xmlns:a="http://schemas.openxmlformats.org/drawingml/2006/main" noChangeAspect="1"/>
+            </wp:cNvGraphicFramePr>
+            <a:graphic xmlns:a="http://schemas.openxmlformats.org/drawingml/2006/main">
+              <a:graphicData uri="http://schemas.openxmlformats.org/drawingml/2006/picture">
+                <pic:pic xmlns:pic="http://schemas.openxmlformats.org/drawingml/2006/picture">
+                  <pic:nvPicPr>
+                    <pic:cNvPr id="1092411590" name=""/>
+                    <pic:cNvPicPr/>
+                  </pic:nvPicPr>
+                  <pic:blipFill>
+                    <a:blip r:embed="rId17"/>
+                    <a:stretch>
+                      <a:fillRect/>
+                    </a:stretch>
+                  </pic:blipFill>
+                  <pic:spPr>
+                    <a:xfrm>
+                      <a:off x="0" y="0"/>
+                      <a:ext cx="5731510" cy="2934335"/>
+                    </a:xfrm>
+                    <a:prstGeom prst="rect">
+                      <a:avLst/>
+                    </a:prstGeom>
+                  </pic:spPr>
+                </pic:pic>
+              </a:graphicData>
+            </a:graphic>
+          </wp:inline>
+        </w:drawing>
+      </w:r>
+    </w:p>
+    <w:p>
+      <w:pPr>
+        <w:rPr>
+          <w:rFonts w:ascii="Bahnschrift" w:hAnsi="Bahnschrift"/>
+          <w:sz w:val="24"/>
+          <w:szCs w:val="24"/>
+        </w:rPr>
+      </w:pPr>
+    </w:p>
+    <w:p>
+      <w:pPr>
+        <w:rPr>
+          <w:rFonts w:ascii="Bahnschrift" w:hAnsi="Bahnschrift"/>
+          <w:sz w:val="24"/>
+          <w:szCs w:val="24"/>
+        </w:rPr>
+      </w:pPr>
+      <w:r>
+        <w:rPr>
+          <w:rFonts w:ascii="Bahnschrift" w:hAnsi="Bahnschrift"/>
+          <w:sz w:val="24"/>
+          <w:szCs w:val="24"/>
+        </w:rPr>
+        <w:t xml:space="preserve">Now we pick the candidate with the lowest value here as the root node. </w:t>
+      </w:r>
+      <w:proofErr w:type="gramStart"/>
+      <w:r>
+        <w:rPr>
+          <w:rFonts w:ascii="Bahnschrift" w:hAnsi="Bahnschrift"/>
+          <w:sz w:val="24"/>
+          <w:szCs w:val="24"/>
+        </w:rPr>
+        <w:t>Likewise</w:t>
+      </w:r>
+      <w:proofErr w:type="gramEnd"/>
+      <w:r>
+        <w:rPr>
+          <w:rFonts w:ascii="Bahnschrift" w:hAnsi="Bahnschrift"/>
+          <w:sz w:val="24"/>
+          <w:szCs w:val="24"/>
+        </w:rPr>
+        <w:t xml:space="preserve"> we will the some for rest of the nodes until the min samples per node criteria met and </w:t>
+      </w:r>
+      <w:r>
+        <w:rPr>
+          <w:rFonts w:ascii="Bahnschrift" w:hAnsi="Bahnschrift"/>
+          <w:sz w:val="24"/>
+          <w:szCs w:val="24"/>
+        </w:rPr>
+        <w:t>then we will end up in leaf node.</w:t>
+      </w:r>
+    </w:p>
+    <w:p>
+      <w:pPr>
+        <w:rPr>
+          <w:rFonts w:ascii="Bahnschrift" w:hAnsi="Bahnschrift"/>
+          <w:sz w:val="24"/>
+          <w:szCs w:val="24"/>
+        </w:rPr>
+      </w:pPr>
+    </w:p>
+    <w:p>
+      <w:pPr>
+        <w:rPr>
+          <w:rFonts w:ascii="Bahnschrift" w:hAnsi="Bahnschrift"/>
+          <w:sz w:val="24"/>
+          <w:szCs w:val="24"/>
+        </w:rPr>
+      </w:pPr>
+      <w:r>
+        <w:rPr>
+          <w:rFonts w:ascii="Bahnschrift" w:hAnsi="Bahnschrift"/>
+          <w:sz w:val="24"/>
+          <w:szCs w:val="24"/>
+        </w:rPr>
+        <w:t>In summary,</w:t>
+      </w:r>
+    </w:p>
+    <w:p>
+      <w:pPr>
+        <w:pStyle w:val="ListParagraph"/>
+        <w:numPr>
+          <w:ilvl w:val="0"/>
+          <w:numId w:val="9"/>
+        </w:numPr>
+        <w:rPr>
+          <w:rFonts w:ascii="Bahnschrift" w:hAnsi="Bahnschrift"/>
+          <w:sz w:val="24"/>
+          <w:szCs w:val="24"/>
+        </w:rPr>
+      </w:pPr>
+      <w:r>
+        <w:rPr>
+          <w:rFonts w:ascii="Bahnschrift" w:hAnsi="Bahnschrift"/>
+          <w:sz w:val="24"/>
+          <w:szCs w:val="24"/>
+        </w:rPr>
+        <w:t>A regression tree is a type of decision tree which has numeric values in the leaf</w:t>
+      </w:r>
+    </w:p>
+    <w:p>
+      <w:pPr>
+        <w:pStyle w:val="ListParagraph"/>
+        <w:numPr>
+          <w:ilvl w:val="0"/>
+          <w:numId w:val="9"/>
+        </w:numPr>
+        <w:rPr>
+          <w:rFonts w:ascii="Bahnschrift" w:hAnsi="Bahnschrift"/>
+          <w:sz w:val="24"/>
+          <w:szCs w:val="24"/>
+        </w:rPr>
+      </w:pPr>
+      <w:r>
+        <w:rPr>
+          <w:rFonts w:ascii="Bahnschrift" w:hAnsi="Bahnschrift"/>
+          <w:sz w:val="24"/>
+          <w:szCs w:val="24"/>
+        </w:rPr>
+        <w:t>We determine how to divide the observations by trying different thresholds and calculating the sum of squared residuals at each step.</w:t>
+      </w:r>
+    </w:p>
+    <w:p>
+      <w:pPr>
+        <w:pStyle w:val="ListParagraph"/>
+        <w:rPr>
+          <w:rFonts w:ascii="Bahnschrift" w:hAnsi="Bahnschrift"/>
+          <w:sz w:val="24"/>
+          <w:szCs w:val="24"/>
+        </w:rPr>
+      </w:pPr>
+      <w:r>
+        <w:rPr>
+          <w:rFonts w:ascii="Bahnschrift" w:hAnsi="Bahnschrift"/>
+          <w:sz w:val="24"/>
+          <w:szCs w:val="24"/>
+        </w:rPr>
+        <w:drawing>
+          <wp:inline distT="0" distB="0" distL="0" distR="0" wp14:anchorId="2546AF5D" wp14:editId="7411182A">
+            <wp:extent cx="3512820" cy="1834606"/>
+            <wp:effectExtent l="0" t="0" r="0" b="0"/>
+            <wp:docPr id="403150840" name="Picture 1"/>
+            <wp:cNvGraphicFramePr>
+              <a:graphicFrameLocks xmlns:a="http://schemas.openxmlformats.org/drawingml/2006/main" noChangeAspect="1"/>
+            </wp:cNvGraphicFramePr>
+            <a:graphic xmlns:a="http://schemas.openxmlformats.org/drawingml/2006/main">
+              <a:graphicData uri="http://schemas.openxmlformats.org/drawingml/2006/picture">
+                <pic:pic xmlns:pic="http://schemas.openxmlformats.org/drawingml/2006/picture">
+                  <pic:nvPicPr>
+                    <pic:cNvPr id="403150840" name=""/>
+                    <pic:cNvPicPr/>
+                  </pic:nvPicPr>
+                  <pic:blipFill>
+                    <a:blip r:embed="rId18"/>
+                    <a:stretch>
+                      <a:fillRect/>
+                    </a:stretch>
+                  </pic:blipFill>
+                  <pic:spPr>
+                    <a:xfrm>
+                      <a:off x="0" y="0"/>
+                      <a:ext cx="3518796" cy="1837727"/>
+                    </a:xfrm>
+                    <a:prstGeom prst="rect">
+                      <a:avLst/>
+                    </a:prstGeom>
+                  </pic:spPr>
+                </pic:pic>
+              </a:graphicData>
+            </a:graphic>
+          </wp:inline>
+        </w:drawing>
+      </w:r>
+    </w:p>
+    <w:p>
+      <w:pPr>
+        <w:pStyle w:val="ListParagraph"/>
+        <w:numPr>
+          <w:ilvl w:val="0"/>
+          <w:numId w:val="9"/>
+        </w:numPr>
+        <w:rPr>
+          <w:rFonts w:ascii="Bahnschrift" w:hAnsi="Bahnschrift"/>
+          <w:sz w:val="24"/>
+          <w:szCs w:val="24"/>
+        </w:rPr>
+      </w:pPr>
+      <w:r>
+        <w:rPr>
+          <w:rFonts w:ascii="Bahnschrift" w:hAnsi="Bahnschrift"/>
+          <w:sz w:val="24"/>
+          <w:szCs w:val="24"/>
+        </w:rPr>
+        <w:t xml:space="preserve">If we have more than one predictor then the optimal threshold for each one and pick the candidate with smallest SSR to be the root. </w:t>
+      </w:r>
+    </w:p>
+    <w:p>
+      <w:pPr>
+        <w:pStyle w:val="ListParagraph"/>
+        <w:numPr>
+          <w:ilvl w:val="0"/>
+          <w:numId w:val="9"/>
+        </w:numPr>
+        <w:rPr>
+          <w:rFonts w:ascii="Bahnschrift" w:hAnsi="Bahnschrift"/>
+          <w:sz w:val="24"/>
+          <w:szCs w:val="24"/>
+        </w:rPr>
+      </w:pPr>
+      <w:r>
+        <w:rPr>
+          <w:rFonts w:ascii="Bahnschrift" w:hAnsi="Bahnschrift"/>
+          <w:sz w:val="24"/>
+          <w:szCs w:val="24"/>
+        </w:rPr>
+        <w:t>When we have fewer than some observations (min samples per node). Then the node becomes a leaf node.</w:t>
+      </w:r>
+    </w:p>
+    <w:p>
+      <w:pPr>
+        <w:rPr>
+          <w:rFonts w:ascii="Bahnschrift" w:hAnsi="Bahnschrift"/>
+          <w:sz w:val="24"/>
+          <w:szCs w:val="24"/>
+        </w:rPr>
+      </w:pPr>
+      <w:r>
+        <w:rPr>
+          <w:rFonts w:ascii="Bahnschrift" w:hAnsi="Bahnschrift"/>
+          <w:sz w:val="24"/>
+          <w:szCs w:val="24"/>
+        </w:rPr>
+        <w:lastRenderedPageBreak/>
+        <w:t>Pruning regression tree:</w:t>
+      </w:r>
+    </w:p>
+    <w:p>
+      <w:pPr>
+        <w:rPr>
+          <w:rFonts w:ascii="Bahnschrift" w:hAnsi="Bahnschrift"/>
+          <w:sz w:val="24"/>
+          <w:szCs w:val="24"/>
+        </w:rPr>
+      </w:pPr>
+      <w:r>
+        <w:rPr>
+          <w:rFonts w:ascii="Bahnschrift" w:hAnsi="Bahnschrift"/>
+          <w:sz w:val="24"/>
+          <w:szCs w:val="24"/>
+        </w:rPr>
+        <w:tab/>
+        <w:t>The main idea behind pruning a regression tree is to prevent overfitting to the training data, so that it performs well on the test data.</w:t>
+      </w:r>
+      <w:r>
+        <w:rPr>
+          <w:rFonts w:ascii="Bahnschrift" w:hAnsi="Bahnschrift"/>
+          <w:sz w:val="24"/>
+          <w:szCs w:val="24"/>
+        </w:rPr>
+        <w:t xml:space="preserve"> So, we limit the depth of tree by pruning to avoid overfitting. But how to do pruning? For this we will use cost complexity pruning.</w:t>
+      </w:r>
+    </w:p>
+    <w:p>
+      <w:pPr>
+        <w:rPr>
+          <w:rFonts w:ascii="Bahnschrift" w:hAnsi="Bahnschrift"/>
+          <w:sz w:val="24"/>
+          <w:szCs w:val="24"/>
+        </w:rPr>
+      </w:pPr>
+      <w:r>
+        <w:rPr>
+          <w:rFonts w:ascii="Bahnschrift" w:hAnsi="Bahnschrift"/>
+          <w:sz w:val="24"/>
+          <w:szCs w:val="24"/>
+        </w:rPr>
+        <w:t>Cost complexity pruning</w:t>
+      </w:r>
+      <w:r>
+        <w:rPr>
+          <w:rFonts w:ascii="Bahnschrift" w:hAnsi="Bahnschrift"/>
+          <w:sz w:val="24"/>
+          <w:szCs w:val="24"/>
+        </w:rPr>
+        <w:t xml:space="preserve"> (weakest link pruning)</w:t>
+      </w:r>
+    </w:p>
+    <w:p>
+      <w:pPr>
+        <w:pStyle w:val="ListParagraph"/>
+        <w:numPr>
+          <w:ilvl w:val="0"/>
+          <w:numId w:val="10"/>
+        </w:numPr>
+        <w:rPr>
+          <w:rFonts w:ascii="Bahnschrift" w:hAnsi="Bahnschrift"/>
+          <w:sz w:val="24"/>
+          <w:szCs w:val="24"/>
+        </w:rPr>
+      </w:pPr>
+      <w:r>
+        <w:rPr>
+          <w:rFonts w:ascii="Bahnschrift" w:hAnsi="Bahnschrift"/>
+          <w:sz w:val="24"/>
+          <w:szCs w:val="24"/>
+        </w:rPr>
+        <w:t>Calculate the sum of squared residuals of each tree. Start with full size tree and then decrease the depth and calculate SSR for rest of the trees.</w:t>
+      </w:r>
+    </w:p>
+    <w:p>
+      <w:pPr>
+        <w:ind w:left="720"/>
+        <w:rPr>
+          <w:rFonts w:ascii="Bahnschrift" w:hAnsi="Bahnschrift"/>
+          <w:sz w:val="24"/>
+          <w:szCs w:val="24"/>
+        </w:rPr>
+      </w:pPr>
+      <w:r>
+        <w:rPr>
+          <w:rFonts w:ascii="Bahnschrift" w:hAnsi="Bahnschrift"/>
+          <w:sz w:val="24"/>
+          <w:szCs w:val="24"/>
+        </w:rPr>
+        <w:drawing>
+          <wp:inline distT="0" distB="0" distL="0" distR="0" wp14:anchorId="693E0BF8" wp14:editId="617C899D">
+            <wp:extent cx="5731510" cy="1228725"/>
+            <wp:effectExtent l="0" t="0" r="2540" b="9525"/>
+            <wp:docPr id="1348000576" name="Picture 1"/>
+            <wp:cNvGraphicFramePr>
+              <a:graphicFrameLocks xmlns:a="http://schemas.openxmlformats.org/drawingml/2006/main" noChangeAspect="1"/>
+            </wp:cNvGraphicFramePr>
+            <a:graphic xmlns:a="http://schemas.openxmlformats.org/drawingml/2006/main">
+              <a:graphicData uri="http://schemas.openxmlformats.org/drawingml/2006/picture">
+                <pic:pic xmlns:pic="http://schemas.openxmlformats.org/drawingml/2006/picture">
+                  <pic:nvPicPr>
+                    <pic:cNvPr id="1348000576" name=""/>
+                    <pic:cNvPicPr/>
+                  </pic:nvPicPr>
+                  <pic:blipFill>
+                    <a:blip r:embed="rId19"/>
+                    <a:stretch>
+                      <a:fillRect/>
+                    </a:stretch>
+                  </pic:blipFill>
+                  <pic:spPr>
+                    <a:xfrm>
+                      <a:off x="0" y="0"/>
+                      <a:ext cx="5731510" cy="1228725"/>
+                    </a:xfrm>
+                    <a:prstGeom prst="rect">
+                      <a:avLst/>
+                    </a:prstGeom>
+                  </pic:spPr>
+                </pic:pic>
+              </a:graphicData>
+            </a:graphic>
+          </wp:inline>
+        </w:drawing>
+      </w:r>
+    </w:p>
+    <w:p>
+      <w:pPr>
+        <w:pStyle w:val="ListParagraph"/>
+        <w:numPr>
+          <w:ilvl w:val="0"/>
+          <w:numId w:val="10"/>
+        </w:numPr>
+        <w:rPr>
+          <w:rFonts w:ascii="Bahnschrift" w:hAnsi="Bahnschrift"/>
+          <w:sz w:val="24"/>
+          <w:szCs w:val="24"/>
+        </w:rPr>
+      </w:pPr>
+      <w:r>
+        <w:rPr>
+          <w:rFonts w:ascii="Bahnschrift" w:hAnsi="Bahnschrift"/>
+          <w:sz w:val="24"/>
+          <w:szCs w:val="24"/>
+        </w:rPr>
+        <w:t>Note that when we remove leaf from each tree the SSR gets larger and larger. So how can we determine the best tree. For that we add a tree complexity penalty to the SSR</w:t>
+      </w:r>
+    </w:p>
+    <w:p>
+      <w:pPr>
+        <w:ind w:left="720"/>
+        <w:rPr>
+          <w:rFonts w:ascii="Bahnschrift" w:hAnsi="Bahnschrift"/>
+          <w:sz w:val="24"/>
+          <w:szCs w:val="24"/>
+        </w:rPr>
+      </w:pPr>
+      <w:r>
+        <w:rPr>
+          <w:rFonts w:ascii="Bahnschrift" w:hAnsi="Bahnschrift"/>
+          <w:sz w:val="24"/>
+          <w:szCs w:val="24"/>
+        </w:rPr>
+        <w:t>Tree score = SSR + αT</w:t>
+      </w:r>
+    </w:p>
+    <w:p>
+      <w:pPr>
+        <w:ind w:left="720"/>
+        <w:rPr>
+          <w:rFonts w:ascii="Bahnschrift" w:hAnsi="Bahnschrift"/>
+          <w:sz w:val="24"/>
+          <w:szCs w:val="24"/>
+        </w:rPr>
+      </w:pPr>
+      <w:r>
+        <w:rPr>
+          <w:rFonts w:ascii="Bahnschrift" w:hAnsi="Bahnschrift"/>
+          <w:sz w:val="24"/>
+          <w:szCs w:val="24"/>
+        </w:rPr>
+        <w:t xml:space="preserve">Here </w:t>
+      </w:r>
+      <w:r>
+        <w:rPr>
+          <w:rFonts w:ascii="Bahnschrift" w:hAnsi="Bahnschrift"/>
+          <w:sz w:val="24"/>
+          <w:szCs w:val="24"/>
+        </w:rPr>
+        <w:t>α is determined by hyperparameter found using cross validation.</w:t>
+      </w:r>
+    </w:p>
+    <w:p>
+      <w:pPr>
+        <w:ind w:left="720"/>
+        <w:rPr>
+          <w:rFonts w:ascii="Bahnschrift" w:hAnsi="Bahnschrift"/>
+          <w:sz w:val="24"/>
+          <w:szCs w:val="24"/>
+        </w:rPr>
+      </w:pPr>
+      <w:r>
+        <w:rPr>
+          <w:rFonts w:ascii="Bahnschrift" w:hAnsi="Bahnschrift"/>
+          <w:sz w:val="24"/>
+          <w:szCs w:val="24"/>
+        </w:rPr>
+        <w:t>T: Tree complexity penalty that is a function of leaves, or terminal nodes in a tree or subtree (Total number of leaves). This actually compensates for the difference in number of leaves.</w:t>
+      </w:r>
+    </w:p>
+    <w:p>
+      <w:pPr>
+        <w:rPr>
+          <w:rFonts w:ascii="Bahnschrift" w:hAnsi="Bahnschrift"/>
+          <w:sz w:val="24"/>
+          <w:szCs w:val="24"/>
+        </w:rPr>
+      </w:pPr>
+      <w:r>
+        <w:rPr>
+          <w:rFonts w:ascii="Bahnschrift" w:hAnsi="Bahnschrift"/>
+          <w:sz w:val="24"/>
+          <w:szCs w:val="24"/>
+        </w:rPr>
+        <w:tab/>
+        <w:t>After solving we get, and here α = 10000 (for example)</w:t>
+      </w:r>
+    </w:p>
+    <w:p>
+      <w:pPr>
+        <w:rPr>
+          <w:rFonts w:ascii="Bahnschrift" w:hAnsi="Bahnschrift"/>
+          <w:sz w:val="24"/>
+          <w:szCs w:val="24"/>
+        </w:rPr>
+      </w:pPr>
+      <w:r>
+        <w:rPr>
+          <w:rFonts w:ascii="Bahnschrift" w:hAnsi="Bahnschrift"/>
+          <w:sz w:val="24"/>
+          <w:szCs w:val="24"/>
+        </w:rPr>
+        <w:tab/>
+      </w:r>
+      <w:r>
+        <w:rPr>
+          <w:rFonts w:ascii="Bahnschrift" w:hAnsi="Bahnschrift"/>
+          <w:sz w:val="24"/>
+          <w:szCs w:val="24"/>
+        </w:rPr>
+        <w:drawing>
+          <wp:inline distT="0" distB="0" distL="0" distR="0" wp14:anchorId="4E018DAE" wp14:editId="5461186F">
+            <wp:extent cx="4953000" cy="1269803"/>
+            <wp:effectExtent l="0" t="0" r="0" b="6985"/>
+            <wp:docPr id="1976108709" name="Picture 1"/>
+            <wp:cNvGraphicFramePr>
+              <a:graphicFrameLocks xmlns:a="http://schemas.openxmlformats.org/drawingml/2006/main" noChangeAspect="1"/>
+            </wp:cNvGraphicFramePr>
+            <a:graphic xmlns:a="http://schemas.openxmlformats.org/drawingml/2006/main">
+              <a:graphicData uri="http://schemas.openxmlformats.org/drawingml/2006/picture">
+                <pic:pic xmlns:pic="http://schemas.openxmlformats.org/drawingml/2006/picture">
+                  <pic:nvPicPr>
+                    <pic:cNvPr id="1976108709" name=""/>
+                    <pic:cNvPicPr/>
+                  </pic:nvPicPr>
+                  <pic:blipFill>
+                    <a:blip r:embed="rId20"/>
+                    <a:stretch>
+                      <a:fillRect/>
+                    </a:stretch>
+                  </pic:blipFill>
+                  <pic:spPr>
+                    <a:xfrm>
+                      <a:off x="0" y="0"/>
+                      <a:ext cx="4964936" cy="1272863"/>
+                    </a:xfrm>
+                    <a:prstGeom prst="rect">
+                      <a:avLst/>
+                    </a:prstGeom>
+                  </pic:spPr>
+                </pic:pic>
+              </a:graphicData>
+            </a:graphic>
+          </wp:inline>
+        </w:drawing>
+      </w:r>
+    </w:p>
+    <w:p>
+      <w:pPr>
+        <w:rPr>
+          <w:rFonts w:ascii="Bahnschrift" w:hAnsi="Bahnschrift"/>
+          <w:sz w:val="24"/>
+          <w:szCs w:val="24"/>
+        </w:rPr>
+      </w:pPr>
+      <w:r>
+        <w:rPr>
+          <w:rFonts w:ascii="Bahnschrift" w:hAnsi="Bahnschrift"/>
+          <w:sz w:val="24"/>
+          <w:szCs w:val="24"/>
+        </w:rPr>
+        <w:tab/>
+        <w:t>For different values of α we get different tree score in different trees.</w:t>
+      </w:r>
+    </w:p>
+    <w:p>
+      <w:pPr>
+        <w:pStyle w:val="ListParagraph"/>
+        <w:rPr>
+          <w:rFonts w:ascii="Bahnschrift" w:hAnsi="Bahnschrift"/>
+          <w:sz w:val="24"/>
+          <w:szCs w:val="24"/>
+        </w:rPr>
+      </w:pPr>
+      <w:r>
+        <w:rPr>
+          <w:rFonts w:ascii="Bahnschrift" w:hAnsi="Bahnschrift"/>
+          <w:sz w:val="24"/>
+          <w:szCs w:val="24"/>
+        </w:rPr>
+        <w:t>So, when we do k fold cross validation and testing on testing data. On an average which α gives less SSR will be taken as the final tree.</w:t>
+      </w:r>
+    </w:p>
+    <w:p>
+      <w:pPr>
+        <w:pStyle w:val="ListParagraph"/>
+        <w:rPr>
+          <w:rFonts w:ascii="Bahnschrift" w:hAnsi="Bahnschrift"/>
+          <w:sz w:val="24"/>
+          <w:szCs w:val="24"/>
+        </w:rPr>
+      </w:pPr>
+      <w:r>
+        <w:rPr>
+          <w:rFonts w:ascii="Bahnschrift" w:hAnsi="Bahnschrift"/>
+          <w:sz w:val="24"/>
+          <w:szCs w:val="24"/>
+        </w:rPr>
+        <w:drawing>
+          <wp:inline distT="0" distB="0" distL="0" distR="0" wp14:anchorId="246C24BC" wp14:editId="08FB528A">
+            <wp:extent cx="4658027" cy="1104900"/>
+            <wp:effectExtent l="0" t="0" r="9525" b="0"/>
+            <wp:docPr id="852615660" name="Picture 1"/>
+            <wp:cNvGraphicFramePr>
+              <a:graphicFrameLocks xmlns:a="http://schemas.openxmlformats.org/drawingml/2006/main" noChangeAspect="1"/>
+            </wp:cNvGraphicFramePr>
+            <a:graphic xmlns:a="http://schemas.openxmlformats.org/drawingml/2006/main">
+              <a:graphicData uri="http://schemas.openxmlformats.org/drawingml/2006/picture">
+                <pic:pic xmlns:pic="http://schemas.openxmlformats.org/drawingml/2006/picture">
+                  <pic:nvPicPr>
+                    <pic:cNvPr id="852615660" name=""/>
+                    <pic:cNvPicPr/>
+                  </pic:nvPicPr>
+                  <pic:blipFill>
+                    <a:blip r:embed="rId21"/>
+                    <a:stretch>
+                      <a:fillRect/>
+                    </a:stretch>
+                  </pic:blipFill>
+                  <pic:spPr>
+                    <a:xfrm>
+                      <a:off x="0" y="0"/>
+                      <a:ext cx="4755926" cy="1128122"/>
+                    </a:xfrm>
+                    <a:prstGeom prst="rect">
+                      <a:avLst/>
+                    </a:prstGeom>
+                  </pic:spPr>
+                </pic:pic>
+              </a:graphicData>
+            </a:graphic>
+          </wp:inline>
+        </w:drawing>
+      </w:r>
     </w:p>
     <w:sectPr>
       <w:pgSz w:w="11906" w:h="16838"/>
@@ -2174,6 +3120,119 @@
 <file path=word/numbering.xml><?xml version="1.0" encoding="utf-8"?>
 <w:numbering xmlns:wpc="http://schemas.microsoft.com/office/word/2010/wordprocessingCanvas" xmlns:cx="http://schemas.microsoft.com/office/drawing/2014/chartex" xmlns:cx1="http://schemas.microsoft.com/office/drawing/2015/9/8/chartex" xmlns:cx2="http://schemas.microsoft.com/office/drawing/2015/10/21/chartex" xmlns:cx3="http://schemas.microsoft.com/office/drawing/2016/5/9/chartex" xmlns:cx4="http://schemas.microsoft.com/office/drawing/2016/5/10/chartex" xmlns:cx5="http://schemas.microsoft.com/office/drawing/2016/5/11/chartex" xmlns:cx6="http://schemas.microsoft.com/office/drawing/2016/5/12/chartex" xmlns:cx7="http://schemas.microsoft.com/office/drawing/2016/5/13/chartex" xmlns:cx8="http://schemas.microsoft.com/office/drawing/2016/5/14/chartex" xmlns:mc="http://schemas.openxmlformats.org/markup-compatibility/2006" xmlns:aink="http://schemas.microsoft.com/office/drawing/2016/ink" xmlns:am3d="http://schemas.microsoft.com/office/drawing/2017/model3d" xmlns:o="urn:schemas-microsoft-com:office:office" xmlns:oel="http://schemas.microsoft.com/office/2019/extlst" xmlns:r="http://schemas.openxmlformats.org/officeDocument/2006/relationships" xmlns:m="http://schemas.openxmlformats.org/officeDocument/2006/math" xmlns:v="urn:schemas-microsoft-com:vml" xmlns:wp14="http://schemas.microsoft.com/office/word/2010/wordprocessingDrawing" xmlns:wp="http://schemas.openxmlformats.org/drawingml/2006/wordprocessingDrawing" xmlns:w10="urn:schemas-microsoft-com:office:word" xmlns:w="http://schemas.openxmlformats.org/wordprocessingml/2006/main" xmlns:w14="http://schemas.microsoft.com/office/word/2010/wordml" xmlns:w15="http://schemas.microsoft.com/office/word/2012/wordml" xmlns:w16cex="http://schemas.microsoft.com/office/word/2018/wordml/cex" xmlns:w16cid="http://schemas.microsoft.com/office/word/2016/wordml/cid" xmlns:w16="http://schemas.microsoft.com/office/word/2018/wordml" xmlns:w16du="http://schemas.microsoft.com/office/word/2023/wordml/word16du" xmlns:w16sdtdh="http://schemas.microsoft.com/office/word/2020/wordml/sdtdatahash" xmlns:w16sdtfl="http://schemas.microsoft.com/office/word/2024/wordml/sdtformatlock" xmlns:w16se="http://schemas.microsoft.com/office/word/2015/wordml/symex" xmlns:wpg="http://schemas.microsoft.com/office/word/2010/wordprocessingGroup" xmlns:wpi="http://schemas.microsoft.com/office/word/2010/wordprocessingInk" xmlns:wne="http://schemas.microsoft.com/office/word/2006/wordml" xmlns:wps="http://schemas.microsoft.com/office/word/2010/wordprocessingShape" mc:Ignorable="w14 w15 w16se w16cid w16 w16cex w16sdtdh w16sdtfl w16du wp14">
   <w:abstractNum w:abstractNumId="0" w15:restartNumberingAfterBreak="0">
+    <w:nsid w:val="084B50B6"/>
+    <w:multiLevelType w:val="hybridMultilevel"/>
+    <w:tmpl w:val="4F562746"/>
+    <w:lvl w:ilvl="0" w:tplc="40090001">
+      <w:start w:val="1"/>
+      <w:numFmt w:val="bullet"/>
+      <w:lvlText w:val=""/>
+      <w:lvlJc w:val="left"/>
+      <w:pPr>
+        <w:ind w:left="720" w:hanging="360"/>
+      </w:pPr>
+      <w:rPr>
+        <w:rFonts w:ascii="Symbol" w:hAnsi="Symbol" w:hint="default"/>
+      </w:rPr>
+    </w:lvl>
+    <w:lvl w:ilvl="1" w:tplc="40090003" w:tentative="1">
+      <w:start w:val="1"/>
+      <w:numFmt w:val="bullet"/>
+      <w:lvlText w:val="o"/>
+      <w:lvlJc w:val="left"/>
+      <w:pPr>
+        <w:ind w:left="1440" w:hanging="360"/>
+      </w:pPr>
+      <w:rPr>
+        <w:rFonts w:ascii="Courier New" w:hAnsi="Courier New" w:cs="Courier New" w:hint="default"/>
+      </w:rPr>
+    </w:lvl>
+    <w:lvl w:ilvl="2" w:tplc="40090005" w:tentative="1">
+      <w:start w:val="1"/>
+      <w:numFmt w:val="bullet"/>
+      <w:lvlText w:val=""/>
+      <w:lvlJc w:val="left"/>
+      <w:pPr>
+        <w:ind w:left="2160" w:hanging="360"/>
+      </w:pPr>
+      <w:rPr>
+        <w:rFonts w:ascii="Wingdings" w:hAnsi="Wingdings" w:hint="default"/>
+      </w:rPr>
+    </w:lvl>
+    <w:lvl w:ilvl="3" w:tplc="40090001" w:tentative="1">
+      <w:start w:val="1"/>
+      <w:numFmt w:val="bullet"/>
+      <w:lvlText w:val=""/>
+      <w:lvlJc w:val="left"/>
+      <w:pPr>
+        <w:ind w:left="2880" w:hanging="360"/>
+      </w:pPr>
+      <w:rPr>
+        <w:rFonts w:ascii="Symbol" w:hAnsi="Symbol" w:hint="default"/>
+      </w:rPr>
+    </w:lvl>
+    <w:lvl w:ilvl="4" w:tplc="40090003" w:tentative="1">
+      <w:start w:val="1"/>
+      <w:numFmt w:val="bullet"/>
+      <w:lvlText w:val="o"/>
+      <w:lvlJc w:val="left"/>
+      <w:pPr>
+        <w:ind w:left="3600" w:hanging="360"/>
+      </w:pPr>
+      <w:rPr>
+        <w:rFonts w:ascii="Courier New" w:hAnsi="Courier New" w:cs="Courier New" w:hint="default"/>
+      </w:rPr>
+    </w:lvl>
+    <w:lvl w:ilvl="5" w:tplc="40090005" w:tentative="1">
+      <w:start w:val="1"/>
+      <w:numFmt w:val="bullet"/>
+      <w:lvlText w:val=""/>
+      <w:lvlJc w:val="left"/>
+      <w:pPr>
+        <w:ind w:left="4320" w:hanging="360"/>
+      </w:pPr>
+      <w:rPr>
+        <w:rFonts w:ascii="Wingdings" w:hAnsi="Wingdings" w:hint="default"/>
+      </w:rPr>
+    </w:lvl>
+    <w:lvl w:ilvl="6" w:tplc="40090001" w:tentative="1">
+      <w:start w:val="1"/>
+      <w:numFmt w:val="bullet"/>
+      <w:lvlText w:val=""/>
+      <w:lvlJc w:val="left"/>
+      <w:pPr>
+        <w:ind w:left="5040" w:hanging="360"/>
+      </w:pPr>
+      <w:rPr>
+        <w:rFonts w:ascii="Symbol" w:hAnsi="Symbol" w:hint="default"/>
+      </w:rPr>
+    </w:lvl>
+    <w:lvl w:ilvl="7" w:tplc="40090003" w:tentative="1">
+      <w:start w:val="1"/>
+      <w:numFmt w:val="bullet"/>
+      <w:lvlText w:val="o"/>
+      <w:lvlJc w:val="left"/>
+      <w:pPr>
+        <w:ind w:left="5760" w:hanging="360"/>
+      </w:pPr>
+      <w:rPr>
+        <w:rFonts w:ascii="Courier New" w:hAnsi="Courier New" w:cs="Courier New" w:hint="default"/>
+      </w:rPr>
+    </w:lvl>
+    <w:lvl w:ilvl="8" w:tplc="40090005" w:tentative="1">
+      <w:start w:val="1"/>
+      <w:numFmt w:val="bullet"/>
+      <w:lvlText w:val=""/>
+      <w:lvlJc w:val="left"/>
+      <w:pPr>
+        <w:ind w:left="6480" w:hanging="360"/>
+      </w:pPr>
+      <w:rPr>
+        <w:rFonts w:ascii="Wingdings" w:hAnsi="Wingdings" w:hint="default"/>
+      </w:rPr>
+    </w:lvl>
+  </w:abstractNum>
+  <w:abstractNum w:abstractNumId="1" w15:restartNumberingAfterBreak="0">
     <w:nsid w:val="0B950E90"/>
     <w:multiLevelType w:val="hybridMultilevel"/>
     <w:tmpl w:val="3A461CA2"/>
@@ -2286,7 +3345,7 @@
       </w:rPr>
     </w:lvl>
   </w:abstractNum>
-  <w:abstractNum w:abstractNumId="1" w15:restartNumberingAfterBreak="0">
+  <w:abstractNum w:abstractNumId="2" w15:restartNumberingAfterBreak="0">
     <w:nsid w:val="17EF5F66"/>
     <w:multiLevelType w:val="hybridMultilevel"/>
     <w:tmpl w:val="0F0EF0A2"/>
@@ -2399,7 +3458,7 @@
       </w:rPr>
     </w:lvl>
   </w:abstractNum>
-  <w:abstractNum w:abstractNumId="2" w15:restartNumberingAfterBreak="0">
+  <w:abstractNum w:abstractNumId="3" w15:restartNumberingAfterBreak="0">
     <w:nsid w:val="2AF06572"/>
     <w:multiLevelType w:val="hybridMultilevel"/>
     <w:tmpl w:val="1A1608A4"/>
@@ -2512,7 +3571,96 @@
       </w:rPr>
     </w:lvl>
   </w:abstractNum>
-  <w:abstractNum w:abstractNumId="3" w15:restartNumberingAfterBreak="0">
+  <w:abstractNum w:abstractNumId="4" w15:restartNumberingAfterBreak="0">
+    <w:nsid w:val="2D746A53"/>
+    <w:multiLevelType w:val="hybridMultilevel"/>
+    <w:tmpl w:val="96E8B5A8"/>
+    <w:lvl w:ilvl="0" w:tplc="4009000F">
+      <w:start w:val="1"/>
+      <w:numFmt w:val="decimal"/>
+      <w:lvlText w:val="%1."/>
+      <w:lvlJc w:val="left"/>
+      <w:pPr>
+        <w:ind w:left="720" w:hanging="360"/>
+      </w:pPr>
+      <w:rPr>
+        <w:rFonts w:hint="default"/>
+      </w:rPr>
+    </w:lvl>
+    <w:lvl w:ilvl="1" w:tplc="40090019">
+      <w:start w:val="1"/>
+      <w:numFmt w:val="lowerLetter"/>
+      <w:lvlText w:val="%2."/>
+      <w:lvlJc w:val="left"/>
+      <w:pPr>
+        <w:ind w:left="1440" w:hanging="360"/>
+      </w:pPr>
+    </w:lvl>
+    <w:lvl w:ilvl="2" w:tplc="4009001B" w:tentative="1">
+      <w:start w:val="1"/>
+      <w:numFmt w:val="lowerRoman"/>
+      <w:lvlText w:val="%3."/>
+      <w:lvlJc w:val="right"/>
+      <w:pPr>
+        <w:ind w:left="2160" w:hanging="180"/>
+      </w:pPr>
+    </w:lvl>
+    <w:lvl w:ilvl="3" w:tplc="4009000F" w:tentative="1">
+      <w:start w:val="1"/>
+      <w:numFmt w:val="decimal"/>
+      <w:lvlText w:val="%4."/>
+      <w:lvlJc w:val="left"/>
+      <w:pPr>
+        <w:ind w:left="2880" w:hanging="360"/>
+      </w:pPr>
+    </w:lvl>
+    <w:lvl w:ilvl="4" w:tplc="40090019" w:tentative="1">
+      <w:start w:val="1"/>
+      <w:numFmt w:val="lowerLetter"/>
+      <w:lvlText w:val="%5."/>
+      <w:lvlJc w:val="left"/>
+      <w:pPr>
+        <w:ind w:left="3600" w:hanging="360"/>
+      </w:pPr>
+    </w:lvl>
+    <w:lvl w:ilvl="5" w:tplc="4009001B" w:tentative="1">
+      <w:start w:val="1"/>
+      <w:numFmt w:val="lowerRoman"/>
+      <w:lvlText w:val="%6."/>
+      <w:lvlJc w:val="right"/>
+      <w:pPr>
+        <w:ind w:left="4320" w:hanging="180"/>
+      </w:pPr>
+    </w:lvl>
+    <w:lvl w:ilvl="6" w:tplc="4009000F" w:tentative="1">
+      <w:start w:val="1"/>
+      <w:numFmt w:val="decimal"/>
+      <w:lvlText w:val="%7."/>
+      <w:lvlJc w:val="left"/>
+      <w:pPr>
+        <w:ind w:left="5040" w:hanging="360"/>
+      </w:pPr>
+    </w:lvl>
+    <w:lvl w:ilvl="7" w:tplc="40090019" w:tentative="1">
+      <w:start w:val="1"/>
+      <w:numFmt w:val="lowerLetter"/>
+      <w:lvlText w:val="%8."/>
+      <w:lvlJc w:val="left"/>
+      <w:pPr>
+        <w:ind w:left="5760" w:hanging="360"/>
+      </w:pPr>
+    </w:lvl>
+    <w:lvl w:ilvl="8" w:tplc="4009001B" w:tentative="1">
+      <w:start w:val="1"/>
+      <w:numFmt w:val="lowerRoman"/>
+      <w:lvlText w:val="%9."/>
+      <w:lvlJc w:val="right"/>
+      <w:pPr>
+        <w:ind w:left="6480" w:hanging="180"/>
+      </w:pPr>
+    </w:lvl>
+  </w:abstractNum>
+  <w:abstractNum w:abstractNumId="5" w15:restartNumberingAfterBreak="0">
     <w:nsid w:val="39F77AC7"/>
     <w:multiLevelType w:val="hybridMultilevel"/>
     <w:tmpl w:val="CCC4372E"/>
@@ -2625,7 +3773,7 @@
       </w:rPr>
     </w:lvl>
   </w:abstractNum>
-  <w:abstractNum w:abstractNumId="4" w15:restartNumberingAfterBreak="0">
+  <w:abstractNum w:abstractNumId="6" w15:restartNumberingAfterBreak="0">
     <w:nsid w:val="40D56AB6"/>
     <w:multiLevelType w:val="hybridMultilevel"/>
     <w:tmpl w:val="1F463542"/>
@@ -2738,7 +3886,7 @@
       </w:rPr>
     </w:lvl>
   </w:abstractNum>
-  <w:abstractNum w:abstractNumId="5" w15:restartNumberingAfterBreak="0">
+  <w:abstractNum w:abstractNumId="7" w15:restartNumberingAfterBreak="0">
     <w:nsid w:val="47FC501D"/>
     <w:multiLevelType w:val="hybridMultilevel"/>
     <w:tmpl w:val="F5AEDF42"/>
@@ -2851,7 +3999,7 @@
       </w:rPr>
     </w:lvl>
   </w:abstractNum>
-  <w:abstractNum w:abstractNumId="6" w15:restartNumberingAfterBreak="0">
+  <w:abstractNum w:abstractNumId="8" w15:restartNumberingAfterBreak="0">
     <w:nsid w:val="4A2353B5"/>
     <w:multiLevelType w:val="hybridMultilevel"/>
     <w:tmpl w:val="F0686812"/>
@@ -2964,7 +4112,7 @@
       </w:rPr>
     </w:lvl>
   </w:abstractNum>
-  <w:abstractNum w:abstractNumId="7" w15:restartNumberingAfterBreak="0">
+  <w:abstractNum w:abstractNumId="9" w15:restartNumberingAfterBreak="0">
     <w:nsid w:val="505B7B98"/>
     <w:multiLevelType w:val="hybridMultilevel"/>
     <w:tmpl w:val="8BD61D82"/>
@@ -3078,28 +4226,34 @@
     </w:lvl>
   </w:abstractNum>
   <w:num w:numId="1" w16cid:durableId="1983776668">
+    <w:abstractNumId w:val="3"/>
+  </w:num>
+  <w:num w:numId="2" w16cid:durableId="237639071">
+    <w:abstractNumId w:val="5"/>
+  </w:num>
+  <w:num w:numId="3" w16cid:durableId="817066882">
+    <w:abstractNumId w:val="1"/>
+  </w:num>
+  <w:num w:numId="4" w16cid:durableId="359286946">
+    <w:abstractNumId w:val="6"/>
+  </w:num>
+  <w:num w:numId="5" w16cid:durableId="2086562711">
+    <w:abstractNumId w:val="7"/>
+  </w:num>
+  <w:num w:numId="6" w16cid:durableId="1658415105">
+    <w:abstractNumId w:val="8"/>
+  </w:num>
+  <w:num w:numId="7" w16cid:durableId="910239139">
     <w:abstractNumId w:val="2"/>
   </w:num>
-  <w:num w:numId="2" w16cid:durableId="237639071">
-    <w:abstractNumId w:val="3"/>
+  <w:num w:numId="8" w16cid:durableId="383408766">
+    <w:abstractNumId w:val="9"/>
   </w:num>
-  <w:num w:numId="3" w16cid:durableId="817066882">
+  <w:num w:numId="9" w16cid:durableId="1839425275">
     <w:abstractNumId w:val="0"/>
   </w:num>
-  <w:num w:numId="4" w16cid:durableId="359286946">
+  <w:num w:numId="10" w16cid:durableId="1967932108">
     <w:abstractNumId w:val="4"/>
-  </w:num>
-  <w:num w:numId="5" w16cid:durableId="2086562711">
-    <w:abstractNumId w:val="5"/>
-  </w:num>
-  <w:num w:numId="6" w16cid:durableId="1658415105">
-    <w:abstractNumId w:val="6"/>
-  </w:num>
-  <w:num w:numId="7" w16cid:durableId="910239139">
-    <w:abstractNumId w:val="1"/>
-  </w:num>
-  <w:num w:numId="8" w16cid:durableId="383408766">
-    <w:abstractNumId w:val="7"/>
   </w:num>
 </w:numbering>
 </file>

</xml_diff>